<commit_message>
more written to mgr
</commit_message>
<xml_diff>
--- a/mgr/mgr.docx
+++ b/mgr/mgr.docx
@@ -679,28 +679,86 @@
           <w:rFonts w:ascii="Calibri" w:hAnsi="Calibri" w:eastAsia="Calibri" w:cs="Calibri"/>
           <w:b w:val="0"/>
           <w:bCs w:val="0"/>
-          <w:noProof w:val="0"/>
-          <w:sz w:val="24"/>
-          <w:szCs w:val="24"/>
-          <w:lang w:val="pl-PL"/>
-        </w:rPr>
-      </w:pPr>
-      <w:r>
-        <w:rPr>
-          <w:rFonts w:ascii="Calibri" w:hAnsi="Calibri" w:eastAsia="Calibri" w:cs="Calibri"/>
-          <w:b w:val="0"/>
-          <w:bCs w:val="0"/>
-          <w:noProof w:val="0"/>
-          <w:sz w:val="24"/>
-          <w:szCs w:val="24"/>
-          <w:lang w:val="pl-PL"/>
-        </w:rPr>
-        <w:t xml:space="preserve">Teoria dupleksowa – </w:t>
+          <w:i w:val="1"/>
+          <w:iCs w:val="1"/>
+          <w:noProof w:val="0"/>
+          <w:sz w:val="24"/>
+          <w:szCs w:val="24"/>
+          <w:lang w:val="pl-PL"/>
+        </w:rPr>
+      </w:pPr>
+      <w:r>
+        <w:rPr>
+          <w:rFonts w:ascii="Calibri" w:hAnsi="Calibri" w:eastAsia="Calibri" w:cs="Calibri"/>
+          <w:b w:val="0"/>
+          <w:bCs w:val="0"/>
+          <w:i w:val="1"/>
+          <w:iCs w:val="1"/>
+          <w:noProof w:val="0"/>
+          <w:sz w:val="24"/>
+          <w:szCs w:val="24"/>
+          <w:lang w:val="pl-PL"/>
+        </w:rPr>
+        <w:t>Dodam podrozdział o ocenie subiektywnej i obiektywnej (artykuł w folderze z literaturą).</w:t>
+      </w:r>
+      <w:r>
+        <w:rPr>
+          <w:rFonts w:ascii="Calibri" w:hAnsi="Calibri" w:eastAsia="Calibri" w:cs="Calibri"/>
+          <w:b w:val="0"/>
+          <w:bCs w:val="0"/>
+          <w:i w:val="1"/>
+          <w:iCs w:val="1"/>
+          <w:noProof w:val="0"/>
+          <w:sz w:val="24"/>
+          <w:szCs w:val="24"/>
+          <w:lang w:val="pl-PL"/>
+        </w:rPr>
+        <w:t xml:space="preserve"> Albo wpleść te tem</w:t>
+      </w:r>
+      <w:r>
+        <w:rPr>
+          <w:rFonts w:ascii="Calibri" w:hAnsi="Calibri" w:eastAsia="Calibri" w:cs="Calibri"/>
+          <w:b w:val="0"/>
+          <w:bCs w:val="0"/>
+          <w:i w:val="1"/>
+          <w:iCs w:val="1"/>
+          <w:noProof w:val="0"/>
+          <w:sz w:val="24"/>
+          <w:szCs w:val="24"/>
+          <w:lang w:val="pl-PL"/>
+        </w:rPr>
+        <w:t xml:space="preserve">aty w któryś rozdział. </w:t>
       </w:r>
     </w:p>
     <w:p>
       <w:pPr>
         <w:pStyle w:val="Normal"/>
+        <w:rPr>
+          <w:rFonts w:ascii="Calibri" w:hAnsi="Calibri" w:eastAsia="Calibri" w:cs="Calibri"/>
+          <w:b w:val="0"/>
+          <w:bCs w:val="0"/>
+          <w:noProof w:val="0"/>
+          <w:sz w:val="24"/>
+          <w:szCs w:val="24"/>
+          <w:lang w:val="pl-PL"/>
+        </w:rPr>
+      </w:pPr>
+      <w:r>
+        <w:rPr>
+          <w:rFonts w:ascii="Calibri" w:hAnsi="Calibri" w:eastAsia="Calibri" w:cs="Calibri"/>
+          <w:b w:val="0"/>
+          <w:bCs w:val="0"/>
+          <w:noProof w:val="0"/>
+          <w:sz w:val="24"/>
+          <w:szCs w:val="24"/>
+          <w:lang w:val="pl-PL"/>
+        </w:rPr>
+        <w:t xml:space="preserve">Teoria dupleksowa – </w:t>
+      </w:r>
+    </w:p>
+    <w:p>
+      <w:pPr>
+        <w:pStyle w:val="Normal"/>
         <w:ind w:firstLine="708"/>
         <w:rPr>
           <w:rFonts w:ascii="Calibri" w:hAnsi="Calibri" w:eastAsia="Calibri" w:cs="Calibri"/>
@@ -774,35 +832,21 @@
           <w:szCs w:val="24"/>
           <w:lang w:val="pl-PL"/>
         </w:rPr>
-        <w:t>W naturalnych warunkach (pole rozproszone)</w:t>
-      </w:r>
-      <w:r>
-        <w:rPr>
-          <w:rFonts w:ascii="Calibri" w:hAnsi="Calibri" w:eastAsia="Calibri" w:cs="Calibri"/>
-          <w:b w:val="0"/>
-          <w:bCs w:val="0"/>
-          <w:i w:val="1"/>
-          <w:iCs w:val="1"/>
-          <w:noProof w:val="0"/>
-          <w:sz w:val="24"/>
-          <w:szCs w:val="24"/>
-          <w:lang w:val="pl-PL"/>
-        </w:rPr>
-        <w:t xml:space="preserve"> </w:t>
-      </w:r>
-      <w:r>
-        <w:rPr>
-          <w:rFonts w:ascii="Calibri" w:hAnsi="Calibri" w:eastAsia="Calibri" w:cs="Calibri"/>
-          <w:b w:val="0"/>
-          <w:bCs w:val="0"/>
-          <w:i w:val="1"/>
-          <w:iCs w:val="1"/>
-          <w:noProof w:val="0"/>
-          <w:sz w:val="24"/>
-          <w:szCs w:val="24"/>
-          <w:lang w:val="pl-PL"/>
-        </w:rPr>
-        <w:t>..</w:t>
+        <w:t xml:space="preserve">W naturalnych warunkach (pole </w:t>
+      </w:r>
+      <w:r>
+        <w:rPr>
+          <w:rFonts w:ascii="Calibri" w:hAnsi="Calibri" w:eastAsia="Calibri" w:cs="Calibri"/>
+          <w:b w:val="0"/>
+          <w:bCs w:val="0"/>
+          <w:i w:val="1"/>
+          <w:iCs w:val="1"/>
+          <w:noProof w:val="0"/>
+          <w:sz w:val="24"/>
+          <w:szCs w:val="24"/>
+          <w:lang w:val="pl-PL"/>
+        </w:rPr>
+        <w:t xml:space="preserve">rozproszone) </w:t>
       </w:r>
     </w:p>
     <w:p>
@@ -1004,18 +1048,68 @@
         </w:rPr>
         <w:t xml:space="preserve"> możliwość </w:t>
       </w:r>
+      <w:r>
+        <w:rPr>
+          <w:rFonts w:ascii="Calibri" w:hAnsi="Calibri" w:eastAsia="Calibri" w:cs="Calibri"/>
+          <w:b w:val="0"/>
+          <w:bCs w:val="0"/>
+          <w:noProof w:val="0"/>
+          <w:sz w:val="24"/>
+          <w:szCs w:val="24"/>
+          <w:lang w:val="pl-PL"/>
+        </w:rPr>
+        <w:t>lokalizacji</w:t>
+      </w:r>
+      <w:r>
+        <w:rPr>
+          <w:rFonts w:ascii="Calibri" w:hAnsi="Calibri" w:eastAsia="Calibri" w:cs="Calibri"/>
+          <w:b w:val="0"/>
+          <w:bCs w:val="0"/>
+          <w:noProof w:val="0"/>
+          <w:sz w:val="24"/>
+          <w:szCs w:val="24"/>
+          <w:lang w:val="pl-PL"/>
+        </w:rPr>
+        <w:t xml:space="preserve"> źródła dźwięku przez człowieka </w:t>
+      </w:r>
+      <w:r>
+        <w:rPr>
+          <w:rFonts w:ascii="Calibri" w:hAnsi="Calibri" w:eastAsia="Calibri" w:cs="Calibri"/>
+          <w:b w:val="0"/>
+          <w:bCs w:val="0"/>
+          <w:noProof w:val="0"/>
+          <w:sz w:val="24"/>
+          <w:szCs w:val="24"/>
+          <w:lang w:val="pl-PL"/>
+        </w:rPr>
+        <w:t xml:space="preserve">to: </w:t>
+      </w:r>
+      <w:r>
+        <w:rPr>
+          <w:rFonts w:ascii="Calibri" w:hAnsi="Calibri" w:eastAsia="Calibri" w:cs="Calibri"/>
+          <w:b w:val="0"/>
+          <w:bCs w:val="0"/>
+          <w:noProof w:val="0"/>
+          <w:sz w:val="24"/>
+          <w:szCs w:val="24"/>
+          <w:lang w:val="pl-PL"/>
+        </w:rPr>
+        <w:t>ITD. (</w:t>
+      </w:r>
       <w:proofErr w:type="spellStart"/>
       <w:r>
         <w:rPr>
           <w:rFonts w:ascii="Calibri" w:hAnsi="Calibri" w:eastAsia="Calibri" w:cs="Calibri"/>
           <w:b w:val="0"/>
           <w:bCs w:val="0"/>
-          <w:noProof w:val="0"/>
-          <w:sz w:val="24"/>
-          <w:szCs w:val="24"/>
-          <w:lang w:val="pl-PL"/>
-        </w:rPr>
-        <w:t>lokazlizacji</w:t>
+          <w:i w:val="1"/>
+          <w:iCs w:val="1"/>
+          <w:noProof w:val="0"/>
+          <w:sz w:val="24"/>
+          <w:szCs w:val="24"/>
+          <w:lang w:val="pl-PL"/>
+        </w:rPr>
+        <w:t>Interaural</w:t>
       </w:r>
       <w:proofErr w:type="spellEnd"/>
       <w:r>
@@ -1023,36 +1117,14 @@
           <w:rFonts w:ascii="Calibri" w:hAnsi="Calibri" w:eastAsia="Calibri" w:cs="Calibri"/>
           <w:b w:val="0"/>
           <w:bCs w:val="0"/>
-          <w:noProof w:val="0"/>
-          <w:sz w:val="24"/>
-          <w:szCs w:val="24"/>
-          <w:lang w:val="pl-PL"/>
-        </w:rPr>
-        <w:t xml:space="preserve"> źródła dźwięku przez człowieka </w:t>
-      </w:r>
-      <w:r>
-        <w:rPr>
-          <w:rFonts w:ascii="Calibri" w:hAnsi="Calibri" w:eastAsia="Calibri" w:cs="Calibri"/>
-          <w:b w:val="0"/>
-          <w:bCs w:val="0"/>
-          <w:noProof w:val="0"/>
-          <w:sz w:val="24"/>
-          <w:szCs w:val="24"/>
-          <w:lang w:val="pl-PL"/>
-        </w:rPr>
-        <w:t xml:space="preserve">to: </w:t>
-      </w:r>
-      <w:r>
-        <w:rPr>
-          <w:rFonts w:ascii="Calibri" w:hAnsi="Calibri" w:eastAsia="Calibri" w:cs="Calibri"/>
-          <w:b w:val="0"/>
-          <w:bCs w:val="0"/>
-          <w:noProof w:val="0"/>
-          <w:sz w:val="24"/>
-          <w:szCs w:val="24"/>
-          <w:lang w:val="pl-PL"/>
-        </w:rPr>
-        <w:t>ITD. (</w:t>
+          <w:i w:val="1"/>
+          <w:iCs w:val="1"/>
+          <w:noProof w:val="0"/>
+          <w:sz w:val="24"/>
+          <w:szCs w:val="24"/>
+          <w:lang w:val="pl-PL"/>
+        </w:rPr>
+        <w:t xml:space="preserve"> Time </w:t>
       </w:r>
       <w:proofErr w:type="spellStart"/>
       <w:r>
@@ -1067,6 +1139,58 @@
           <w:szCs w:val="24"/>
           <w:lang w:val="pl-PL"/>
         </w:rPr>
+        <w:t>Difference</w:t>
+      </w:r>
+      <w:proofErr w:type="spellEnd"/>
+      <w:r>
+        <w:rPr>
+          <w:rFonts w:ascii="Calibri" w:hAnsi="Calibri" w:eastAsia="Calibri" w:cs="Calibri"/>
+          <w:b w:val="0"/>
+          <w:bCs w:val="0"/>
+          <w:noProof w:val="0"/>
+          <w:sz w:val="24"/>
+          <w:szCs w:val="24"/>
+          <w:lang w:val="pl-PL"/>
+        </w:rPr>
+        <w:t>)</w:t>
+      </w:r>
+      <w:r>
+        <w:rPr>
+          <w:rFonts w:ascii="Calibri" w:hAnsi="Calibri" w:eastAsia="Calibri" w:cs="Calibri"/>
+          <w:b w:val="0"/>
+          <w:bCs w:val="0"/>
+          <w:noProof w:val="0"/>
+          <w:sz w:val="24"/>
+          <w:szCs w:val="24"/>
+          <w:lang w:val="pl-PL"/>
+        </w:rPr>
+        <w:t xml:space="preserve"> oraz </w:t>
+      </w:r>
+      <w:r>
+        <w:rPr>
+          <w:rFonts w:ascii="Calibri" w:hAnsi="Calibri" w:eastAsia="Calibri" w:cs="Calibri"/>
+          <w:b w:val="0"/>
+          <w:bCs w:val="0"/>
+          <w:noProof w:val="0"/>
+          <w:sz w:val="24"/>
+          <w:szCs w:val="24"/>
+          <w:lang w:val="pl-PL"/>
+        </w:rPr>
+        <w:t>ILD (</w:t>
+      </w:r>
+      <w:proofErr w:type="spellStart"/>
+      <w:r>
+        <w:rPr>
+          <w:rFonts w:ascii="Calibri" w:hAnsi="Calibri" w:eastAsia="Calibri" w:cs="Calibri"/>
+          <w:b w:val="0"/>
+          <w:bCs w:val="0"/>
+          <w:i w:val="1"/>
+          <w:iCs w:val="1"/>
+          <w:noProof w:val="0"/>
+          <w:sz w:val="24"/>
+          <w:szCs w:val="24"/>
+          <w:lang w:val="pl-PL"/>
+        </w:rPr>
         <w:t>Interaural</w:t>
       </w:r>
       <w:proofErr w:type="spellEnd"/>
@@ -1082,29 +1206,15 @@
           <w:szCs w:val="24"/>
           <w:lang w:val="pl-PL"/>
         </w:rPr>
-        <w:t xml:space="preserve"> Time </w:t>
-      </w:r>
-      <w:proofErr w:type="spellStart"/>
-      <w:r>
-        <w:rPr>
-          <w:rFonts w:ascii="Calibri" w:hAnsi="Calibri" w:eastAsia="Calibri" w:cs="Calibri"/>
-          <w:b w:val="0"/>
-          <w:bCs w:val="0"/>
-          <w:i w:val="1"/>
-          <w:iCs w:val="1"/>
-          <w:noProof w:val="0"/>
-          <w:sz w:val="24"/>
-          <w:szCs w:val="24"/>
-          <w:lang w:val="pl-PL"/>
-        </w:rPr>
-        <w:t>Difference</w:t>
-      </w:r>
-      <w:proofErr w:type="spellEnd"/>
-      <w:r>
-        <w:rPr>
-          <w:rFonts w:ascii="Calibri" w:hAnsi="Calibri" w:eastAsia="Calibri" w:cs="Calibri"/>
-          <w:b w:val="0"/>
-          <w:bCs w:val="0"/>
+        <w:t xml:space="preserve"> Level Difference</w:t>
+      </w:r>
+      <w:r>
+        <w:rPr>
+          <w:rFonts w:ascii="Calibri" w:hAnsi="Calibri" w:eastAsia="Calibri" w:cs="Calibri"/>
+          <w:b w:val="0"/>
+          <w:bCs w:val="0"/>
+          <w:i w:val="1"/>
+          <w:iCs w:val="1"/>
           <w:noProof w:val="0"/>
           <w:sz w:val="24"/>
           <w:szCs w:val="24"/>
@@ -1117,68 +1227,14 @@
           <w:rFonts w:ascii="Calibri" w:hAnsi="Calibri" w:eastAsia="Calibri" w:cs="Calibri"/>
           <w:b w:val="0"/>
           <w:bCs w:val="0"/>
-          <w:noProof w:val="0"/>
-          <w:sz w:val="24"/>
-          <w:szCs w:val="24"/>
-          <w:lang w:val="pl-PL"/>
-        </w:rPr>
-        <w:t xml:space="preserve"> oraz </w:t>
-      </w:r>
-      <w:r>
-        <w:rPr>
-          <w:rFonts w:ascii="Calibri" w:hAnsi="Calibri" w:eastAsia="Calibri" w:cs="Calibri"/>
-          <w:b w:val="0"/>
-          <w:bCs w:val="0"/>
-          <w:noProof w:val="0"/>
-          <w:sz w:val="24"/>
-          <w:szCs w:val="24"/>
-          <w:lang w:val="pl-PL"/>
-        </w:rPr>
-        <w:t>ILD (</w:t>
-      </w:r>
-      <w:proofErr w:type="spellStart"/>
-      <w:r>
-        <w:rPr>
-          <w:rFonts w:ascii="Calibri" w:hAnsi="Calibri" w:eastAsia="Calibri" w:cs="Calibri"/>
-          <w:b w:val="0"/>
-          <w:bCs w:val="0"/>
-          <w:i w:val="1"/>
-          <w:iCs w:val="1"/>
-          <w:noProof w:val="0"/>
-          <w:sz w:val="24"/>
-          <w:szCs w:val="24"/>
-          <w:lang w:val="pl-PL"/>
-        </w:rPr>
-        <w:t>Interaural</w:t>
-      </w:r>
-      <w:proofErr w:type="spellEnd"/>
-      <w:r>
-        <w:rPr>
-          <w:rFonts w:ascii="Calibri" w:hAnsi="Calibri" w:eastAsia="Calibri" w:cs="Calibri"/>
-          <w:b w:val="0"/>
-          <w:bCs w:val="0"/>
-          <w:i w:val="1"/>
-          <w:iCs w:val="1"/>
-          <w:noProof w:val="0"/>
-          <w:sz w:val="24"/>
-          <w:szCs w:val="24"/>
-          <w:lang w:val="pl-PL"/>
-        </w:rPr>
-        <w:t xml:space="preserve"> Level Difference</w:t>
-      </w:r>
-      <w:r>
-        <w:rPr>
-          <w:rFonts w:ascii="Calibri" w:hAnsi="Calibri" w:eastAsia="Calibri" w:cs="Calibri"/>
-          <w:b w:val="0"/>
-          <w:bCs w:val="0"/>
-          <w:i w:val="1"/>
-          <w:iCs w:val="1"/>
-          <w:noProof w:val="0"/>
-          <w:sz w:val="24"/>
-          <w:szCs w:val="24"/>
-          <w:lang w:val="pl-PL"/>
-        </w:rPr>
-        <w:t>)</w:t>
+          <w:i w:val="1"/>
+          <w:iCs w:val="1"/>
+          <w:noProof w:val="0"/>
+          <w:sz w:val="24"/>
+          <w:szCs w:val="24"/>
+          <w:lang w:val="pl-PL"/>
+        </w:rPr>
+        <w:t xml:space="preserve"> </w:t>
       </w:r>
       <w:r>
         <w:rPr>
@@ -1302,22 +1358,20 @@
           <w:szCs w:val="24"/>
           <w:lang w:val="pl-PL"/>
         </w:rPr>
-        <w:t xml:space="preserve"> do obu uszu słuchacza, w </w:t>
-      </w:r>
-      <w:proofErr w:type="gramStart"/>
-      <w:r>
-        <w:rPr>
-          <w:rFonts w:ascii="Calibri" w:hAnsi="Calibri" w:eastAsia="Calibri" w:cs="Calibri"/>
-          <w:b w:val="0"/>
-          <w:bCs w:val="0"/>
-          <w:noProof w:val="0"/>
-          <w:sz w:val="24"/>
-          <w:szCs w:val="24"/>
-          <w:lang w:val="pl-PL"/>
-        </w:rPr>
-        <w:t>momencie</w:t>
-      </w:r>
-      <w:proofErr w:type="gramEnd"/>
+        <w:t xml:space="preserve"> do obu uszu słuchacza w </w:t>
+      </w:r>
+      <w:r>
+        <w:rPr>
+          <w:rFonts w:ascii="Calibri" w:hAnsi="Calibri" w:eastAsia="Calibri" w:cs="Calibri"/>
+          <w:b w:val="0"/>
+          <w:bCs w:val="0"/>
+          <w:noProof w:val="0"/>
+          <w:sz w:val="24"/>
+          <w:szCs w:val="24"/>
+          <w:lang w:val="pl-PL"/>
+        </w:rPr>
+        <w:t>momencie,</w:t>
+      </w:r>
       <w:r>
         <w:rPr>
           <w:rFonts w:ascii="Calibri" w:hAnsi="Calibri" w:eastAsia="Calibri" w:cs="Calibri"/>
@@ -1340,7 +1394,55 @@
           <w:szCs w:val="24"/>
           <w:lang w:val="pl-PL"/>
         </w:rPr>
-        <w:t xml:space="preserve">źródło dźwięku nie znajduje się dokładnie naprzeciw słuchacza. Zjawisko jest związane z faktem istnienia cienia akustycznego generowanego przez głowę odbiorcy. </w:t>
+        <w:t>źródło dźwięku nie znajduje się dokładnie naprzeciw słuchacza. Zjawisko jest związane z faktem istnienia cienia akustycznego generowanego przez głowę odbiorcy</w:t>
+      </w:r>
+      <w:r>
+        <w:rPr>
+          <w:rFonts w:ascii="Calibri" w:hAnsi="Calibri" w:eastAsia="Calibri" w:cs="Calibri"/>
+          <w:b w:val="0"/>
+          <w:bCs w:val="0"/>
+          <w:noProof w:val="0"/>
+          <w:sz w:val="24"/>
+          <w:szCs w:val="24"/>
+          <w:lang w:val="pl-PL"/>
+        </w:rPr>
+        <w:t xml:space="preserve"> (cień akustyczny zaczyna występować dla </w:t>
+      </w:r>
+      <w:r>
+        <w:rPr>
+          <w:rFonts w:ascii="Calibri" w:hAnsi="Calibri" w:eastAsia="Calibri" w:cs="Calibri"/>
+          <w:b w:val="0"/>
+          <w:bCs w:val="0"/>
+          <w:noProof w:val="0"/>
+          <w:sz w:val="24"/>
+          <w:szCs w:val="24"/>
+          <w:lang w:val="pl-PL"/>
+        </w:rPr>
+        <w:t xml:space="preserve">częstotliwości, przy których połowa długości fali </w:t>
+      </w:r>
+      <w:r>
+        <w:rPr>
+          <w:rFonts w:ascii="Calibri" w:hAnsi="Calibri" w:eastAsia="Calibri" w:cs="Calibri"/>
+          <w:b w:val="0"/>
+          <w:bCs w:val="0"/>
+          <w:noProof w:val="0"/>
+          <w:sz w:val="24"/>
+          <w:szCs w:val="24"/>
+          <w:lang w:val="pl-PL"/>
+        </w:rPr>
+        <w:t>staje się mniejsza od rozmiarów głowy)</w:t>
+      </w:r>
+      <w:r>
+        <w:rPr>
+          <w:rFonts w:ascii="Calibri" w:hAnsi="Calibri" w:eastAsia="Calibri" w:cs="Calibri"/>
+          <w:b w:val="0"/>
+          <w:bCs w:val="0"/>
+          <w:noProof w:val="0"/>
+          <w:sz w:val="24"/>
+          <w:szCs w:val="24"/>
+          <w:lang w:val="pl-PL"/>
+        </w:rPr>
+        <w:t xml:space="preserve">. </w:t>
       </w:r>
       <w:r>
         <w:rPr>
@@ -1389,6 +1491,18 @@
           <w:lang w:val="pl-PL"/>
         </w:rPr>
         <w:t>z dużą rozdzielczością stwierdzić, z jakiego kierunku w płaszczyźnie horyzontalnej dochodzi dźwięk</w:t>
+      </w:r>
+      <w:r>
+        <w:rPr>
+          <w:rFonts w:ascii="Calibri" w:hAnsi="Calibri" w:eastAsia="Calibri" w:cs="Calibri"/>
+          <w:b w:val="0"/>
+          <w:bCs w:val="0"/>
+          <w:noProof w:val="0"/>
+          <w:sz w:val="24"/>
+          <w:szCs w:val="24"/>
+          <w:lang w:val="pl-PL"/>
+        </w:rPr>
+        <w:t>.</w:t>
       </w:r>
     </w:p>
     <w:p>
@@ -1510,20 +1624,18 @@
         </w:rPr>
         <w:t xml:space="preserve">Te </w:t>
       </w:r>
-      <w:proofErr w:type="gramStart"/>
-      <w:r>
-        <w:rPr>
-          <w:rFonts w:ascii="Calibri" w:hAnsi="Calibri" w:eastAsia="Calibri" w:cs="Calibri"/>
-          <w:b w:val="0"/>
-          <w:bCs w:val="0"/>
-          <w:noProof w:val="0"/>
-          <w:sz w:val="24"/>
-          <w:szCs w:val="24"/>
-          <w:lang w:val="pl-PL"/>
-        </w:rPr>
-        <w:t>zjawiska,</w:t>
-      </w:r>
-      <w:proofErr w:type="gramEnd"/>
+      <w:r>
+        <w:rPr>
+          <w:rFonts w:ascii="Calibri" w:hAnsi="Calibri" w:eastAsia="Calibri" w:cs="Calibri"/>
+          <w:b w:val="0"/>
+          <w:bCs w:val="0"/>
+          <w:noProof w:val="0"/>
+          <w:sz w:val="24"/>
+          <w:szCs w:val="24"/>
+          <w:lang w:val="pl-PL"/>
+        </w:rPr>
+        <w:t>zjawiska</w:t>
+      </w:r>
       <w:r>
         <w:rPr>
           <w:rFonts w:ascii="Calibri" w:hAnsi="Calibri" w:eastAsia="Calibri" w:cs="Calibri"/>
@@ -2218,109 +2330,161 @@
         </w:rPr>
         <w:t xml:space="preserve"> oraz powołania się fakty, a nie opinie.  </w:t>
       </w:r>
-      <w:r>
-        <w:rPr>
-          <w:rFonts w:ascii="Calibri" w:hAnsi="Calibri" w:eastAsia="Calibri" w:cs="Calibri"/>
-          <w:b w:val="0"/>
-          <w:bCs w:val="0"/>
-          <w:i w:val="1"/>
-          <w:iCs w:val="1"/>
-          <w:noProof w:val="0"/>
-          <w:sz w:val="24"/>
-          <w:szCs w:val="24"/>
-          <w:lang w:val="pl-PL"/>
-        </w:rPr>
-        <w:t xml:space="preserve">Jeżeli ktoś </w:t>
-      </w:r>
-      <w:proofErr w:type="gramStart"/>
-      <w:r>
-        <w:rPr>
-          <w:rFonts w:ascii="Calibri" w:hAnsi="Calibri" w:eastAsia="Calibri" w:cs="Calibri"/>
-          <w:b w:val="0"/>
-          <w:bCs w:val="0"/>
-          <w:i w:val="1"/>
-          <w:iCs w:val="1"/>
-          <w:noProof w:val="0"/>
-          <w:sz w:val="24"/>
-          <w:szCs w:val="24"/>
-          <w:lang w:val="pl-PL"/>
-        </w:rPr>
-        <w:t>twierdzi</w:t>
-      </w:r>
-      <w:proofErr w:type="gramEnd"/>
-      <w:r>
-        <w:rPr>
-          <w:rFonts w:ascii="Calibri" w:hAnsi="Calibri" w:eastAsia="Calibri" w:cs="Calibri"/>
-          <w:b w:val="0"/>
-          <w:bCs w:val="0"/>
-          <w:i w:val="1"/>
-          <w:iCs w:val="1"/>
-          <w:noProof w:val="0"/>
-          <w:sz w:val="24"/>
-          <w:szCs w:val="24"/>
-          <w:lang w:val="pl-PL"/>
-        </w:rPr>
-        <w:t xml:space="preserve"> że słychać dzwonienie, to fakty</w:t>
-      </w:r>
-      <w:r>
-        <w:rPr>
-          <w:rFonts w:ascii="Calibri" w:hAnsi="Calibri" w:eastAsia="Calibri" w:cs="Calibri"/>
-          <w:b w:val="0"/>
-          <w:bCs w:val="0"/>
-          <w:i w:val="1"/>
-          <w:iCs w:val="1"/>
-          <w:noProof w:val="0"/>
-          <w:sz w:val="24"/>
-          <w:szCs w:val="24"/>
-          <w:lang w:val="pl-PL"/>
-        </w:rPr>
-        <w:t>cznie</w:t>
-      </w:r>
-      <w:r>
-        <w:rPr>
-          <w:rFonts w:ascii="Calibri" w:hAnsi="Calibri" w:eastAsia="Calibri" w:cs="Calibri"/>
-          <w:b w:val="0"/>
-          <w:bCs w:val="0"/>
-          <w:i w:val="1"/>
-          <w:iCs w:val="1"/>
-          <w:noProof w:val="0"/>
-          <w:sz w:val="24"/>
-          <w:szCs w:val="24"/>
-          <w:lang w:val="pl-PL"/>
-        </w:rPr>
-        <w:t xml:space="preserve"> -</w:t>
-      </w:r>
-      <w:r>
-        <w:rPr>
-          <w:rFonts w:ascii="Calibri" w:hAnsi="Calibri" w:eastAsia="Calibri" w:cs="Calibri"/>
-          <w:b w:val="0"/>
-          <w:bCs w:val="0"/>
-          <w:i w:val="1"/>
-          <w:iCs w:val="1"/>
-          <w:noProof w:val="0"/>
-          <w:sz w:val="24"/>
-          <w:szCs w:val="24"/>
-          <w:lang w:val="pl-PL"/>
-        </w:rPr>
-        <w:t xml:space="preserve"> większość ludzi może słyszeć dzwonienie. Jednak nie będzie to 100% ludzi. Natomiast jeżeli powołujemy się na liczby, to wszyscy muszą się z tym zgodzić. </w:t>
-      </w:r>
-      <w:r>
-        <w:rPr>
-          <w:rFonts w:ascii="Calibri" w:hAnsi="Calibri" w:eastAsia="Calibri" w:cs="Calibri"/>
-          <w:b w:val="0"/>
-          <w:bCs w:val="0"/>
-          <w:i w:val="1"/>
-          <w:iCs w:val="1"/>
-          <w:noProof w:val="0"/>
-          <w:sz w:val="24"/>
-          <w:szCs w:val="24"/>
-          <w:lang w:val="pl-PL"/>
-        </w:rPr>
-        <w:t xml:space="preserve">Poza tym można znaleźć nieskończoną liczbę sygnałów, które można opisać tym określeniem. </w:t>
-      </w:r>
     </w:p>
     <w:p>
       <w:pPr>
+        <w:pStyle w:val="Normal"/>
+        <w:ind w:firstLine="708"/>
+        <w:jc w:val="both"/>
+        <w:rPr>
+          <w:rFonts w:ascii="Calibri" w:hAnsi="Calibri" w:eastAsia="Calibri" w:cs="Calibri"/>
+          <w:b w:val="0"/>
+          <w:bCs w:val="0"/>
+          <w:i w:val="1"/>
+          <w:iCs w:val="1"/>
+          <w:noProof w:val="0"/>
+          <w:sz w:val="24"/>
+          <w:szCs w:val="24"/>
+          <w:lang w:val="pl-PL"/>
+        </w:rPr>
+      </w:pPr>
+      <w:r>
+        <w:rPr>
+          <w:rFonts w:ascii="Calibri" w:hAnsi="Calibri" w:eastAsia="Calibri" w:cs="Calibri"/>
+          <w:b w:val="0"/>
+          <w:bCs w:val="0"/>
+          <w:i w:val="1"/>
+          <w:iCs w:val="1"/>
+          <w:noProof w:val="0"/>
+          <w:sz w:val="24"/>
+          <w:szCs w:val="24"/>
+          <w:lang w:val="pl-PL"/>
+        </w:rPr>
+        <w:t xml:space="preserve">Jeżeli ktoś </w:t>
+      </w:r>
+      <w:r>
+        <w:rPr>
+          <w:rFonts w:ascii="Calibri" w:hAnsi="Calibri" w:eastAsia="Calibri" w:cs="Calibri"/>
+          <w:b w:val="0"/>
+          <w:bCs w:val="0"/>
+          <w:i w:val="1"/>
+          <w:iCs w:val="1"/>
+          <w:noProof w:val="0"/>
+          <w:sz w:val="24"/>
+          <w:szCs w:val="24"/>
+          <w:lang w:val="pl-PL"/>
+        </w:rPr>
+        <w:t>twierdzi</w:t>
+      </w:r>
+      <w:r>
+        <w:rPr>
+          <w:rFonts w:ascii="Calibri" w:hAnsi="Calibri" w:eastAsia="Calibri" w:cs="Calibri"/>
+          <w:b w:val="0"/>
+          <w:bCs w:val="0"/>
+          <w:i w:val="1"/>
+          <w:iCs w:val="1"/>
+          <w:noProof w:val="0"/>
+          <w:sz w:val="24"/>
+          <w:szCs w:val="24"/>
+          <w:lang w:val="pl-PL"/>
+        </w:rPr>
+        <w:t xml:space="preserve"> że słychać dzwonienie, to fakty</w:t>
+      </w:r>
+      <w:r>
+        <w:rPr>
+          <w:rFonts w:ascii="Calibri" w:hAnsi="Calibri" w:eastAsia="Calibri" w:cs="Calibri"/>
+          <w:b w:val="0"/>
+          <w:bCs w:val="0"/>
+          <w:i w:val="1"/>
+          <w:iCs w:val="1"/>
+          <w:noProof w:val="0"/>
+          <w:sz w:val="24"/>
+          <w:szCs w:val="24"/>
+          <w:lang w:val="pl-PL"/>
+        </w:rPr>
+        <w:t>cznie</w:t>
+      </w:r>
+      <w:r>
+        <w:rPr>
+          <w:rFonts w:ascii="Calibri" w:hAnsi="Calibri" w:eastAsia="Calibri" w:cs="Calibri"/>
+          <w:b w:val="0"/>
+          <w:bCs w:val="0"/>
+          <w:i w:val="1"/>
+          <w:iCs w:val="1"/>
+          <w:noProof w:val="0"/>
+          <w:sz w:val="24"/>
+          <w:szCs w:val="24"/>
+          <w:lang w:val="pl-PL"/>
+        </w:rPr>
+        <w:t xml:space="preserve"> -</w:t>
+      </w:r>
+      <w:r>
+        <w:rPr>
+          <w:rFonts w:ascii="Calibri" w:hAnsi="Calibri" w:eastAsia="Calibri" w:cs="Calibri"/>
+          <w:b w:val="0"/>
+          <w:bCs w:val="0"/>
+          <w:i w:val="1"/>
+          <w:iCs w:val="1"/>
+          <w:noProof w:val="0"/>
+          <w:sz w:val="24"/>
+          <w:szCs w:val="24"/>
+          <w:lang w:val="pl-PL"/>
+        </w:rPr>
+        <w:t xml:space="preserve"> większość ludzi może słyszeć dzwonienie. Jednak nie będzie to 100% ludzi. Natomiast jeżeli powołujemy się na liczby, to wszyscy muszą się z tym zgodzić. </w:t>
+      </w:r>
+      <w:r>
+        <w:rPr>
+          <w:rFonts w:ascii="Calibri" w:hAnsi="Calibri" w:eastAsia="Calibri" w:cs="Calibri"/>
+          <w:b w:val="0"/>
+          <w:bCs w:val="0"/>
+          <w:i w:val="1"/>
+          <w:iCs w:val="1"/>
+          <w:noProof w:val="0"/>
+          <w:sz w:val="24"/>
+          <w:szCs w:val="24"/>
+          <w:lang w:val="pl-PL"/>
+        </w:rPr>
+        <w:t xml:space="preserve">Poza tym można znaleźć nieskończoną liczbę sygnałów, które można opisać tym określeniem. </w:t>
+      </w:r>
+    </w:p>
+    <w:p>
+      <w:pPr>
+        <w:pStyle w:val="Normal"/>
+        <w:ind w:firstLine="708"/>
+        <w:jc w:val="both"/>
+        <w:rPr>
+          <w:rFonts w:ascii="Calibri" w:hAnsi="Calibri" w:eastAsia="Calibri" w:cs="Calibri"/>
+          <w:b w:val="0"/>
+          <w:bCs w:val="0"/>
+          <w:i w:val="1"/>
+          <w:iCs w:val="1"/>
+          <w:noProof w:val="0"/>
+          <w:sz w:val="24"/>
+          <w:szCs w:val="24"/>
+          <w:lang w:val="pl-PL"/>
+        </w:rPr>
+      </w:pPr>
+    </w:p>
+    <w:p>
+      <w:pPr>
+        <w:pStyle w:val="Normal"/>
+        <w:ind w:firstLine="708"/>
+        <w:jc w:val="both"/>
+        <w:rPr>
+          <w:rFonts w:ascii="Calibri" w:hAnsi="Calibri" w:eastAsia="Calibri" w:cs="Calibri"/>
+          <w:b w:val="0"/>
+          <w:bCs w:val="0"/>
+          <w:i w:val="1"/>
+          <w:iCs w:val="1"/>
+          <w:noProof w:val="0"/>
+          <w:sz w:val="24"/>
+          <w:szCs w:val="24"/>
+          <w:lang w:val="pl-PL"/>
+        </w:rPr>
+      </w:pPr>
+    </w:p>
+    <w:p>
+      <w:pPr>
         <w:ind/>
         <w:rPr>
           <w:rFonts w:ascii="Calibri" w:hAnsi="Calibri" w:eastAsia="Calibri" w:cs="Calibri"/>
@@ -2349,6 +2513,8 @@
           <w:rFonts w:ascii="Calibri" w:hAnsi="Calibri" w:eastAsia="Calibri" w:cs="Calibri"/>
           <w:b w:val="1"/>
           <w:bCs w:val="1"/>
+          <w:i w:val="1"/>
+          <w:iCs w:val="1"/>
           <w:noProof w:val="0"/>
           <w:sz w:val="36"/>
           <w:szCs w:val="36"/>
@@ -2366,6 +2532,80 @@
           <w:lang w:val="pl-PL"/>
         </w:rPr>
         <w:t xml:space="preserve">5. Testy aktualnie stosowanych rozwiązań implementacji pogłosu </w:t>
+      </w:r>
+    </w:p>
+    <w:p>
+      <w:pPr>
+        <w:pStyle w:val="Normal"/>
+        <w:ind w:firstLine="708"/>
+        <w:jc w:val="both"/>
+        <w:rPr>
+          <w:rFonts w:ascii="Calibri" w:hAnsi="Calibri" w:eastAsia="Calibri" w:cs="Calibri"/>
+          <w:b w:val="0"/>
+          <w:bCs w:val="0"/>
+          <w:i w:val="1"/>
+          <w:iCs w:val="1"/>
+          <w:noProof w:val="0"/>
+          <w:sz w:val="24"/>
+          <w:szCs w:val="24"/>
+          <w:lang w:val="pl-PL"/>
+        </w:rPr>
+      </w:pPr>
+      <w:r>
+        <w:rPr>
+          <w:rFonts w:ascii="Calibri" w:hAnsi="Calibri" w:eastAsia="Calibri" w:cs="Calibri"/>
+          <w:b w:val="0"/>
+          <w:bCs w:val="0"/>
+          <w:i w:val="1"/>
+          <w:iCs w:val="1"/>
+          <w:noProof w:val="0"/>
+          <w:sz w:val="24"/>
+          <w:szCs w:val="24"/>
+          <w:lang w:val="pl-PL"/>
+        </w:rPr>
+        <w:t xml:space="preserve">Większość tych opisów teoretycznych przeniosę raczej do rozdziału z teorią, znajdę też sporo wzorów i dodam je do tej teorii (niektóre na pewno z tej </w:t>
+      </w:r>
+      <w:r>
+        <w:rPr>
+          <w:rFonts w:ascii="Calibri" w:hAnsi="Calibri" w:eastAsia="Calibri" w:cs="Calibri"/>
+          <w:b w:val="0"/>
+          <w:bCs w:val="0"/>
+          <w:i w:val="1"/>
+          <w:iCs w:val="1"/>
+          <w:noProof w:val="0"/>
+          <w:sz w:val="24"/>
+          <w:szCs w:val="24"/>
+          <w:lang w:val="pl-PL"/>
+        </w:rPr>
+        <w:t>literatury,</w:t>
+      </w:r>
+      <w:r>
+        <w:rPr>
+          <w:rFonts w:ascii="Calibri" w:hAnsi="Calibri" w:eastAsia="Calibri" w:cs="Calibri"/>
+          <w:b w:val="0"/>
+          <w:bCs w:val="0"/>
+          <w:i w:val="1"/>
+          <w:iCs w:val="1"/>
+          <w:noProof w:val="0"/>
+          <w:sz w:val="24"/>
+          <w:szCs w:val="24"/>
+          <w:lang w:val="pl-PL"/>
+        </w:rPr>
+        <w:t xml:space="preserve"> do </w:t>
+      </w:r>
+      <w:r>
+        <w:rPr>
+          <w:rFonts w:ascii="Calibri" w:hAnsi="Calibri" w:eastAsia="Calibri" w:cs="Calibri"/>
+          <w:b w:val="0"/>
+          <w:bCs w:val="0"/>
+          <w:i w:val="1"/>
+          <w:iCs w:val="1"/>
+          <w:noProof w:val="0"/>
+          <w:sz w:val="24"/>
+          <w:szCs w:val="24"/>
+          <w:lang w:val="pl-PL"/>
+        </w:rPr>
+        <w:t>której daję załączniki), przepiszę je sam</w:t>
       </w:r>
     </w:p>
     <w:p>
@@ -6602,18 +6842,16 @@
         </w:rPr>
         <w:t xml:space="preserve">ilości odbić w </w:t>
       </w:r>
-      <w:proofErr w:type="spellStart"/>
-      <w:r>
-        <w:rPr>
-          <w:rFonts w:ascii="Calibri" w:hAnsi="Calibri" w:eastAsia="Calibri" w:cs="Calibri"/>
-          <w:noProof w:val="0"/>
-          <w:sz w:val="24"/>
-          <w:szCs w:val="24"/>
-          <w:lang w:val="pl-PL"/>
-        </w:rPr>
-        <w:t>jennostce</w:t>
-      </w:r>
-      <w:proofErr w:type="spellEnd"/>
+      <w:r>
+        <w:rPr>
+          <w:rFonts w:ascii="Calibri" w:hAnsi="Calibri" w:eastAsia="Calibri" w:cs="Calibri"/>
+          <w:noProof w:val="0"/>
+          <w:sz w:val="24"/>
+          <w:szCs w:val="24"/>
+          <w:lang w:val="pl-PL"/>
+        </w:rPr>
+        <w:t>jednostce</w:t>
+      </w:r>
       <w:r>
         <w:rPr>
           <w:rFonts w:ascii="Calibri" w:hAnsi="Calibri" w:eastAsia="Calibri" w:cs="Calibri"/>
@@ -13527,7 +13765,6 @@
         </w:rPr>
         <w:t xml:space="preserve">6.5.5. Zastosowanie </w:t>
       </w:r>
-      <w:proofErr w:type="spellStart"/>
       <w:r>
         <w:rPr>
           <w:rFonts w:ascii="Calibri" w:hAnsi="Calibri" w:eastAsia="Calibri" w:cs="Calibri"/>
@@ -13540,7 +13777,6 @@
         </w:rPr>
         <w:t>międzyusznych</w:t>
       </w:r>
-      <w:proofErr w:type="spellEnd"/>
       <w:r>
         <w:rPr>
           <w:rFonts w:ascii="Calibri" w:hAnsi="Calibri" w:eastAsia="Calibri" w:cs="Calibri"/>
@@ -13553,7 +13789,6 @@
         </w:rPr>
         <w:t xml:space="preserve"> zjawisk </w:t>
       </w:r>
-      <w:proofErr w:type="spellStart"/>
       <w:r>
         <w:rPr>
           <w:rFonts w:ascii="Calibri" w:hAnsi="Calibri" w:eastAsia="Calibri" w:cs="Calibri"/>
@@ -13566,7 +13801,6 @@
         </w:rPr>
         <w:t>psychoakustycznych</w:t>
       </w:r>
-      <w:proofErr w:type="spellEnd"/>
     </w:p>
     <w:p>
       <w:pPr>
@@ -13575,6 +13809,8 @@
         <w:spacing w:before="0" w:beforeAutospacing="off" w:after="160" w:afterAutospacing="off" w:line="259" w:lineRule="auto"/>
         <w:ind w:left="0" w:right="0"/>
         <w:jc w:val="left"/>
+      </w:pPr>
+      <w:r>
         <w:rPr>
           <w:rFonts w:ascii="Calibri" w:hAnsi="Calibri" w:eastAsia="Calibri" w:cs="Calibri"/>
           <w:b w:val="0"/>
@@ -13587,7 +13823,8 @@
           <w:szCs w:val="24"/>
           <w:lang w:val="pl-PL"/>
         </w:rPr>
-      </w:pPr>
+        <w:t xml:space="preserve">W celu nadania przestrzenności </w:t>
+      </w:r>
       <w:r>
         <w:rPr>
           <w:rFonts w:ascii="Calibri" w:hAnsi="Calibri" w:eastAsia="Calibri" w:cs="Calibri"/>
@@ -13601,7 +13838,146 @@
           <w:szCs w:val="24"/>
           <w:lang w:val="pl-PL"/>
         </w:rPr>
-        <w:t xml:space="preserve">Jak opisano w rozdziale 3. </w:t>
+        <w:t xml:space="preserve">sygnałowi </w:t>
+      </w:r>
+      <w:r>
+        <w:rPr>
+          <w:rFonts w:ascii="Calibri" w:hAnsi="Calibri" w:eastAsia="Calibri" w:cs="Calibri"/>
+          <w:b w:val="0"/>
+          <w:bCs w:val="0"/>
+          <w:i w:val="0"/>
+          <w:iCs w:val="0"/>
+          <w:noProof w:val="0"/>
+          <w:color w:val="000000" w:themeColor="text1" w:themeTint="FF" w:themeShade="FF"/>
+          <w:sz w:val="24"/>
+          <w:szCs w:val="24"/>
+          <w:lang w:val="pl-PL"/>
+        </w:rPr>
+        <w:t xml:space="preserve">zaimplementowano </w:t>
+      </w:r>
+      <w:proofErr w:type="spellStart"/>
+      <w:r>
+        <w:rPr>
+          <w:rFonts w:ascii="Calibri" w:hAnsi="Calibri" w:eastAsia="Calibri" w:cs="Calibri"/>
+          <w:b w:val="0"/>
+          <w:bCs w:val="0"/>
+          <w:i w:val="0"/>
+          <w:iCs w:val="0"/>
+          <w:noProof w:val="0"/>
+          <w:color w:val="000000" w:themeColor="text1" w:themeTint="FF" w:themeShade="FF"/>
+          <w:sz w:val="24"/>
+          <w:szCs w:val="24"/>
+          <w:lang w:val="pl-PL"/>
+        </w:rPr>
+        <w:t>międzyuszne</w:t>
+      </w:r>
+      <w:proofErr w:type="spellEnd"/>
+      <w:r>
+        <w:rPr>
+          <w:rFonts w:ascii="Calibri" w:hAnsi="Calibri" w:eastAsia="Calibri" w:cs="Calibri"/>
+          <w:b w:val="0"/>
+          <w:bCs w:val="0"/>
+          <w:i w:val="0"/>
+          <w:iCs w:val="0"/>
+          <w:noProof w:val="0"/>
+          <w:color w:val="000000" w:themeColor="text1" w:themeTint="FF" w:themeShade="FF"/>
+          <w:sz w:val="24"/>
+          <w:szCs w:val="24"/>
+          <w:lang w:val="pl-PL"/>
+        </w:rPr>
+        <w:t xml:space="preserve"> zjawiska </w:t>
+      </w:r>
+      <w:proofErr w:type="spellStart"/>
+      <w:r>
+        <w:rPr>
+          <w:rFonts w:ascii="Calibri" w:hAnsi="Calibri" w:eastAsia="Calibri" w:cs="Calibri"/>
+          <w:b w:val="0"/>
+          <w:bCs w:val="0"/>
+          <w:i w:val="0"/>
+          <w:iCs w:val="0"/>
+          <w:noProof w:val="0"/>
+          <w:color w:val="000000" w:themeColor="text1" w:themeTint="FF" w:themeShade="FF"/>
+          <w:sz w:val="24"/>
+          <w:szCs w:val="24"/>
+          <w:lang w:val="pl-PL"/>
+        </w:rPr>
+        <w:t>psychoakustyczne</w:t>
+      </w:r>
+      <w:proofErr w:type="spellEnd"/>
+      <w:r>
+        <w:rPr>
+          <w:rFonts w:ascii="Calibri" w:hAnsi="Calibri" w:eastAsia="Calibri" w:cs="Calibri"/>
+          <w:b w:val="0"/>
+          <w:bCs w:val="0"/>
+          <w:i w:val="0"/>
+          <w:iCs w:val="0"/>
+          <w:noProof w:val="0"/>
+          <w:color w:val="000000" w:themeColor="text1" w:themeTint="FF" w:themeShade="FF"/>
+          <w:sz w:val="24"/>
+          <w:szCs w:val="24"/>
+          <w:lang w:val="pl-PL"/>
+        </w:rPr>
+        <w:t xml:space="preserve"> </w:t>
+      </w:r>
+      <w:r>
+        <w:rPr>
+          <w:rFonts w:ascii="Calibri" w:hAnsi="Calibri" w:eastAsia="Calibri" w:cs="Calibri"/>
+          <w:b w:val="0"/>
+          <w:bCs w:val="0"/>
+          <w:i w:val="0"/>
+          <w:iCs w:val="0"/>
+          <w:noProof w:val="0"/>
+          <w:color w:val="000000" w:themeColor="text1" w:themeTint="FF" w:themeShade="FF"/>
+          <w:sz w:val="24"/>
+          <w:szCs w:val="24"/>
+          <w:lang w:val="pl-PL"/>
+        </w:rPr>
+        <w:t>zgodnie z</w:t>
+      </w:r>
+      <w:r>
+        <w:rPr>
+          <w:rFonts w:ascii="Calibri" w:hAnsi="Calibri" w:eastAsia="Calibri" w:cs="Calibri"/>
+          <w:b w:val="0"/>
+          <w:bCs w:val="0"/>
+          <w:i w:val="0"/>
+          <w:iCs w:val="0"/>
+          <w:noProof w:val="0"/>
+          <w:color w:val="000000" w:themeColor="text1" w:themeTint="FF" w:themeShade="FF"/>
+          <w:sz w:val="24"/>
+          <w:szCs w:val="24"/>
+          <w:lang w:val="pl-PL"/>
+        </w:rPr>
+        <w:t xml:space="preserve"> </w:t>
+      </w:r>
+      <w:r>
+        <w:rPr>
+          <w:rFonts w:ascii="Calibri" w:hAnsi="Calibri" w:eastAsia="Calibri" w:cs="Calibri"/>
+          <w:b w:val="0"/>
+          <w:bCs w:val="0"/>
+          <w:i w:val="0"/>
+          <w:iCs w:val="0"/>
+          <w:noProof w:val="0"/>
+          <w:color w:val="000000" w:themeColor="text1" w:themeTint="FF" w:themeShade="FF"/>
+          <w:sz w:val="24"/>
+          <w:szCs w:val="24"/>
+          <w:lang w:val="pl-PL"/>
+        </w:rPr>
+        <w:t xml:space="preserve">opisem </w:t>
+      </w:r>
+      <w:r>
+        <w:rPr>
+          <w:rFonts w:ascii="Calibri" w:hAnsi="Calibri" w:eastAsia="Calibri" w:cs="Calibri"/>
+          <w:b w:val="0"/>
+          <w:bCs w:val="0"/>
+          <w:i w:val="0"/>
+          <w:iCs w:val="0"/>
+          <w:noProof w:val="0"/>
+          <w:color w:val="000000" w:themeColor="text1" w:themeTint="FF" w:themeShade="FF"/>
+          <w:sz w:val="24"/>
+          <w:szCs w:val="24"/>
+          <w:lang w:val="pl-PL"/>
+        </w:rPr>
+        <w:t xml:space="preserve">w rozdziale 3. </w:t>
       </w:r>
     </w:p>
     <w:p>
@@ -15075,7 +15451,33 @@
           <w:szCs w:val="24"/>
           <w:lang w:val="pl-PL"/>
         </w:rPr>
-        <w:t xml:space="preserve"> </w:t>
+        <w:t xml:space="preserve"> Ponadto, ze względu na fakt działania zjawisk </w:t>
+      </w:r>
+      <w:proofErr w:type="spellStart"/>
+      <w:r>
+        <w:rPr>
+          <w:rFonts w:ascii="Calibri" w:hAnsi="Calibri" w:eastAsia="Calibri" w:cs="Calibri"/>
+          <w:b w:val="0"/>
+          <w:bCs w:val="0"/>
+          <w:noProof w:val="0"/>
+          <w:sz w:val="24"/>
+          <w:szCs w:val="24"/>
+          <w:lang w:val="pl-PL"/>
+        </w:rPr>
+        <w:t>psychoakustycznych</w:t>
+      </w:r>
+      <w:proofErr w:type="spellEnd"/>
+      <w:r>
+        <w:rPr>
+          <w:rFonts w:ascii="Calibri" w:hAnsi="Calibri" w:eastAsia="Calibri" w:cs="Calibri"/>
+          <w:b w:val="0"/>
+          <w:bCs w:val="0"/>
+          <w:noProof w:val="0"/>
+          <w:sz w:val="24"/>
+          <w:szCs w:val="24"/>
+          <w:lang w:val="pl-PL"/>
+        </w:rPr>
+        <w:t xml:space="preserve"> w różnych zakresach częstotliwości, wrażenie przestrzenności silnie zależy od rodzaju sygnału i jego zawartości częstotliwości.</w:t>
       </w:r>
     </w:p>
     <w:p>

</xml_diff>

<commit_message>
more mgr notes 04 05 2020
</commit_message>
<xml_diff>
--- a/mgr/mgr.docx
+++ b/mgr/mgr.docx
@@ -2693,7 +2693,103 @@
           <w:szCs w:val="24"/>
           <w:lang w:val="pl-PL"/>
         </w:rPr>
-        <w:t xml:space="preserve">dwie części: pierwsze odbicia (pierwsze około 80 ms) oraz późny pogłos </w:t>
+        <w:t xml:space="preserve">dwie części: </w:t>
+      </w:r>
+      <w:r>
+        <w:rPr>
+          <w:rFonts w:ascii="Calibri" w:hAnsi="Calibri" w:eastAsia="Calibri" w:cs="Calibri"/>
+          <w:b w:val="0"/>
+          <w:bCs w:val="0"/>
+          <w:noProof w:val="0"/>
+          <w:sz w:val="24"/>
+          <w:szCs w:val="24"/>
+          <w:lang w:val="pl-PL"/>
+        </w:rPr>
+        <w:t>pierwsz</w:t>
+      </w:r>
+      <w:r>
+        <w:rPr>
+          <w:rFonts w:ascii="Calibri" w:hAnsi="Calibri" w:eastAsia="Calibri" w:cs="Calibri"/>
+          <w:b w:val="0"/>
+          <w:bCs w:val="0"/>
+          <w:noProof w:val="0"/>
+          <w:sz w:val="24"/>
+          <w:szCs w:val="24"/>
+          <w:lang w:val="pl-PL"/>
+        </w:rPr>
+        <w:t>e odbicia (</w:t>
+      </w:r>
+      <w:r>
+        <w:rPr>
+          <w:rFonts w:ascii="Calibri" w:hAnsi="Calibri" w:eastAsia="Calibri" w:cs="Calibri"/>
+          <w:b w:val="0"/>
+          <w:bCs w:val="0"/>
+          <w:noProof w:val="0"/>
+          <w:sz w:val="24"/>
+          <w:szCs w:val="24"/>
+          <w:lang w:val="pl-PL"/>
+        </w:rPr>
+        <w:t>pierwsz</w:t>
+      </w:r>
+      <w:r>
+        <w:rPr>
+          <w:rFonts w:ascii="Calibri" w:hAnsi="Calibri" w:eastAsia="Calibri" w:cs="Calibri"/>
+          <w:b w:val="0"/>
+          <w:bCs w:val="0"/>
+          <w:noProof w:val="0"/>
+          <w:sz w:val="24"/>
+          <w:szCs w:val="24"/>
+          <w:lang w:val="pl-PL"/>
+        </w:rPr>
+        <w:t xml:space="preserve">e </w:t>
+      </w:r>
+      <w:r>
+        <w:rPr>
+          <w:rFonts w:ascii="Calibri" w:hAnsi="Calibri" w:eastAsia="Calibri" w:cs="Calibri"/>
+          <w:b w:val="0"/>
+          <w:bCs w:val="0"/>
+          <w:noProof w:val="0"/>
+          <w:sz w:val="24"/>
+          <w:szCs w:val="24"/>
+          <w:lang w:val="pl-PL"/>
+        </w:rPr>
+        <w:t xml:space="preserve">z nich to </w:t>
+      </w:r>
+      <w:r>
+        <w:rPr>
+          <w:rFonts w:ascii="Calibri" w:hAnsi="Calibri" w:eastAsia="Calibri" w:cs="Calibri"/>
+          <w:b w:val="0"/>
+          <w:bCs w:val="0"/>
+          <w:noProof w:val="0"/>
+          <w:sz w:val="24"/>
+          <w:szCs w:val="24"/>
+          <w:lang w:val="pl-PL"/>
+        </w:rPr>
+        <w:t>około 80 ms</w:t>
+      </w:r>
+      <w:r>
+        <w:rPr>
+          <w:rFonts w:ascii="Calibri" w:hAnsi="Calibri" w:eastAsia="Calibri" w:cs="Calibri"/>
+          <w:b w:val="0"/>
+          <w:bCs w:val="0"/>
+          <w:noProof w:val="0"/>
+          <w:sz w:val="24"/>
+          <w:szCs w:val="24"/>
+          <w:lang w:val="pl-PL"/>
+        </w:rPr>
+        <w:t xml:space="preserve"> od dźwięku bezpośredniego</w:t>
+      </w:r>
+      <w:r>
+        <w:rPr>
+          <w:rFonts w:ascii="Calibri" w:hAnsi="Calibri" w:eastAsia="Calibri" w:cs="Calibri"/>
+          <w:b w:val="0"/>
+          <w:bCs w:val="0"/>
+          <w:noProof w:val="0"/>
+          <w:sz w:val="24"/>
+          <w:szCs w:val="24"/>
+          <w:lang w:val="pl-PL"/>
+        </w:rPr>
+        <w:t xml:space="preserve">) oraz późny pogłos </w:t>
       </w:r>
       <w:r>
         <w:rPr>
@@ -2729,19 +2825,181 @@
           <w:szCs w:val="24"/>
           <w:lang w:val="pl-PL"/>
         </w:rPr>
-        <w:t xml:space="preserve">[2]. Pierwsze odbicia to część pogłosu złożona z dyskretnych odbić imitujących wczesne odbicia od </w:t>
-      </w:r>
-      <w:r>
-        <w:rPr>
-          <w:rFonts w:ascii="Calibri" w:hAnsi="Calibri" w:eastAsia="Calibri" w:cs="Calibri"/>
-          <w:b w:val="0"/>
-          <w:bCs w:val="0"/>
-          <w:noProof w:val="0"/>
-          <w:sz w:val="24"/>
-          <w:szCs w:val="24"/>
-          <w:lang w:val="pl-PL"/>
-        </w:rPr>
-        <w:t xml:space="preserve">ścian lub innych elementów w pomieszczeniu. Czas </w:t>
+        <w:t xml:space="preserve">[2]. </w:t>
+      </w:r>
+      <w:r>
+        <w:rPr>
+          <w:rFonts w:ascii="Calibri" w:hAnsi="Calibri" w:eastAsia="Calibri" w:cs="Calibri"/>
+          <w:b w:val="0"/>
+          <w:bCs w:val="0"/>
+          <w:noProof w:val="0"/>
+          <w:sz w:val="24"/>
+          <w:szCs w:val="24"/>
+          <w:lang w:val="pl-PL"/>
+        </w:rPr>
+        <w:t>Pierwsz</w:t>
+      </w:r>
+      <w:r>
+        <w:rPr>
+          <w:rFonts w:ascii="Calibri" w:hAnsi="Calibri" w:eastAsia="Calibri" w:cs="Calibri"/>
+          <w:b w:val="0"/>
+          <w:bCs w:val="0"/>
+          <w:noProof w:val="0"/>
+          <w:sz w:val="24"/>
+          <w:szCs w:val="24"/>
+          <w:lang w:val="pl-PL"/>
+        </w:rPr>
+        <w:t xml:space="preserve">e odbicia to część pogłosu złożona z dyskretnych odbić imitujących wczesne odbicia od </w:t>
+      </w:r>
+      <w:r>
+        <w:rPr>
+          <w:rFonts w:ascii="Calibri" w:hAnsi="Calibri" w:eastAsia="Calibri" w:cs="Calibri"/>
+          <w:b w:val="0"/>
+          <w:bCs w:val="0"/>
+          <w:noProof w:val="0"/>
+          <w:sz w:val="24"/>
+          <w:szCs w:val="24"/>
+          <w:lang w:val="pl-PL"/>
+        </w:rPr>
+        <w:t xml:space="preserve">ścian lub innych elementów w pomieszczeniu. </w:t>
+      </w:r>
+      <w:r>
+        <w:rPr>
+          <w:rFonts w:ascii="Calibri" w:hAnsi="Calibri" w:eastAsia="Calibri" w:cs="Calibri"/>
+          <w:b w:val="0"/>
+          <w:bCs w:val="0"/>
+          <w:i w:val="0"/>
+          <w:iCs w:val="0"/>
+          <w:noProof w:val="0"/>
+          <w:sz w:val="24"/>
+          <w:szCs w:val="24"/>
+          <w:lang w:val="pl-PL"/>
+        </w:rPr>
+        <w:t xml:space="preserve">O rozpoznaniu kierunku, z którego dochodzi dźwięk decyduje </w:t>
+      </w:r>
+      <w:r>
+        <w:rPr>
+          <w:rFonts w:ascii="Calibri" w:hAnsi="Calibri" w:eastAsia="Calibri" w:cs="Calibri"/>
+          <w:b w:val="0"/>
+          <w:bCs w:val="0"/>
+          <w:i w:val="0"/>
+          <w:iCs w:val="0"/>
+          <w:noProof w:val="0"/>
+          <w:sz w:val="24"/>
+          <w:szCs w:val="24"/>
+          <w:lang w:val="pl-PL"/>
+        </w:rPr>
+        <w:t>pierwsz</w:t>
+      </w:r>
+      <w:r>
+        <w:rPr>
+          <w:rFonts w:ascii="Calibri" w:hAnsi="Calibri" w:eastAsia="Calibri" w:cs="Calibri"/>
+          <w:b w:val="0"/>
+          <w:bCs w:val="0"/>
+          <w:i w:val="0"/>
+          <w:iCs w:val="0"/>
+          <w:noProof w:val="0"/>
+          <w:sz w:val="24"/>
+          <w:szCs w:val="24"/>
+          <w:lang w:val="pl-PL"/>
+        </w:rPr>
+        <w:t xml:space="preserve">a fala dźwiękowa. Odbicia dźwięku przychodzące w ciągu </w:t>
+      </w:r>
+      <w:r>
+        <w:rPr>
+          <w:rFonts w:ascii="Calibri" w:hAnsi="Calibri" w:eastAsia="Calibri" w:cs="Calibri"/>
+          <w:b w:val="0"/>
+          <w:bCs w:val="0"/>
+          <w:i w:val="0"/>
+          <w:iCs w:val="0"/>
+          <w:noProof w:val="0"/>
+          <w:sz w:val="24"/>
+          <w:szCs w:val="24"/>
+          <w:lang w:val="pl-PL"/>
+        </w:rPr>
+        <w:t>pierwsz</w:t>
+      </w:r>
+      <w:r>
+        <w:rPr>
+          <w:rFonts w:ascii="Calibri" w:hAnsi="Calibri" w:eastAsia="Calibri" w:cs="Calibri"/>
+          <w:b w:val="0"/>
+          <w:bCs w:val="0"/>
+          <w:i w:val="0"/>
+          <w:iCs w:val="0"/>
+          <w:noProof w:val="0"/>
+          <w:sz w:val="24"/>
+          <w:szCs w:val="24"/>
+          <w:lang w:val="pl-PL"/>
+        </w:rPr>
+        <w:t xml:space="preserve">ych 30 ms od </w:t>
+      </w:r>
+      <w:r>
+        <w:rPr>
+          <w:rFonts w:ascii="Calibri" w:hAnsi="Calibri" w:eastAsia="Calibri" w:cs="Calibri"/>
+          <w:b w:val="0"/>
+          <w:bCs w:val="0"/>
+          <w:i w:val="0"/>
+          <w:iCs w:val="0"/>
+          <w:noProof w:val="0"/>
+          <w:sz w:val="24"/>
+          <w:szCs w:val="24"/>
+          <w:lang w:val="pl-PL"/>
+        </w:rPr>
+        <w:t>pierwsz</w:t>
+      </w:r>
+      <w:r>
+        <w:rPr>
+          <w:rFonts w:ascii="Calibri" w:hAnsi="Calibri" w:eastAsia="Calibri" w:cs="Calibri"/>
+          <w:b w:val="0"/>
+          <w:bCs w:val="0"/>
+          <w:i w:val="0"/>
+          <w:iCs w:val="0"/>
+          <w:noProof w:val="0"/>
+          <w:sz w:val="24"/>
+          <w:szCs w:val="24"/>
+          <w:lang w:val="pl-PL"/>
+        </w:rPr>
+        <w:t xml:space="preserve">ej fali wpływają </w:t>
+      </w:r>
+      <w:r>
+        <w:rPr>
+          <w:rFonts w:ascii="Calibri" w:hAnsi="Calibri" w:eastAsia="Calibri" w:cs="Calibri"/>
+          <w:b w:val="0"/>
+          <w:bCs w:val="0"/>
+          <w:i w:val="0"/>
+          <w:iCs w:val="0"/>
+          <w:noProof w:val="0"/>
+          <w:sz w:val="24"/>
+          <w:szCs w:val="24"/>
+          <w:lang w:val="pl-PL"/>
+        </w:rPr>
+        <w:t xml:space="preserve">słabo </w:t>
+      </w:r>
+      <w:r>
+        <w:rPr>
+          <w:rFonts w:ascii="Calibri" w:hAnsi="Calibri" w:eastAsia="Calibri" w:cs="Calibri"/>
+          <w:b w:val="0"/>
+          <w:bCs w:val="0"/>
+          <w:i w:val="0"/>
+          <w:iCs w:val="0"/>
+          <w:noProof w:val="0"/>
+          <w:sz w:val="24"/>
+          <w:szCs w:val="24"/>
+          <w:lang w:val="pl-PL"/>
+        </w:rPr>
+        <w:t xml:space="preserve">na odczucie kierunku [11]. </w:t>
+      </w:r>
+      <w:r>
+        <w:rPr>
+          <w:rFonts w:ascii="Calibri" w:hAnsi="Calibri" w:eastAsia="Calibri" w:cs="Calibri"/>
+          <w:b w:val="0"/>
+          <w:bCs w:val="0"/>
+          <w:noProof w:val="0"/>
+          <w:sz w:val="24"/>
+          <w:szCs w:val="24"/>
+          <w:lang w:val="pl-PL"/>
+        </w:rPr>
+        <w:t xml:space="preserve">Czas </w:t>
       </w:r>
       <w:r>
         <w:rPr>
@@ -2861,19 +3119,103 @@
           <w:szCs w:val="24"/>
           <w:lang w:val="pl-PL"/>
         </w:rPr>
-        <w:t xml:space="preserve">subiektywnym odczuciu przestrzenności dźwięku. Pomagają więc </w:t>
-      </w:r>
-      <w:r>
-        <w:rPr>
-          <w:rFonts w:ascii="Calibri" w:hAnsi="Calibri" w:eastAsia="Calibri" w:cs="Calibri"/>
-          <w:b w:val="0"/>
-          <w:bCs w:val="0"/>
-          <w:noProof w:val="0"/>
-          <w:sz w:val="24"/>
-          <w:szCs w:val="24"/>
-          <w:lang w:val="pl-PL"/>
-        </w:rPr>
-        <w:t>w lokalizacji źródła dźwięku przez odbiorcę. Późny pogłos, w odróżnieniu od pierwszych o</w:t>
+        <w:t>subiektywnym odczuciu przestrzenności dźwięku</w:t>
+      </w:r>
+      <w:r>
+        <w:rPr>
+          <w:rFonts w:ascii="Calibri" w:hAnsi="Calibri" w:eastAsia="Calibri" w:cs="Calibri"/>
+          <w:b w:val="0"/>
+          <w:bCs w:val="0"/>
+          <w:noProof w:val="0"/>
+          <w:sz w:val="24"/>
+          <w:szCs w:val="24"/>
+          <w:lang w:val="pl-PL"/>
+        </w:rPr>
+        <w:t xml:space="preserve">, człowiek kojarzy </w:t>
+      </w:r>
+      <w:r>
+        <w:rPr>
+          <w:rFonts w:ascii="Calibri" w:hAnsi="Calibri" w:eastAsia="Calibri" w:cs="Calibri"/>
+          <w:b w:val="0"/>
+          <w:bCs w:val="0"/>
+          <w:noProof w:val="0"/>
+          <w:sz w:val="24"/>
+          <w:szCs w:val="24"/>
+          <w:lang w:val="pl-PL"/>
+        </w:rPr>
+        <w:t xml:space="preserve">percepcyjnie </w:t>
+      </w:r>
+      <w:r>
+        <w:rPr>
+          <w:rFonts w:ascii="Calibri" w:hAnsi="Calibri" w:eastAsia="Calibri" w:cs="Calibri"/>
+          <w:b w:val="0"/>
+          <w:bCs w:val="0"/>
+          <w:noProof w:val="0"/>
+          <w:sz w:val="24"/>
+          <w:szCs w:val="24"/>
+          <w:lang w:val="pl-PL"/>
+        </w:rPr>
+        <w:t>właściwości</w:t>
+      </w:r>
+      <w:r>
+        <w:rPr>
+          <w:rFonts w:ascii="Calibri" w:hAnsi="Calibri" w:eastAsia="Calibri" w:cs="Calibri"/>
+          <w:b w:val="0"/>
+          <w:bCs w:val="0"/>
+          <w:noProof w:val="0"/>
+          <w:sz w:val="24"/>
+          <w:szCs w:val="24"/>
+          <w:lang w:val="pl-PL"/>
+        </w:rPr>
+        <w:t xml:space="preserve"> sygnału z warunki akustycznymi, jakie panowałyby w rzeczywistych warunkach</w:t>
+      </w:r>
+      <w:r>
+        <w:rPr>
+          <w:rFonts w:ascii="Calibri" w:hAnsi="Calibri" w:eastAsia="Calibri" w:cs="Calibri"/>
+          <w:b w:val="0"/>
+          <w:bCs w:val="0"/>
+          <w:noProof w:val="0"/>
+          <w:sz w:val="24"/>
+          <w:szCs w:val="24"/>
+          <w:lang w:val="pl-PL"/>
+        </w:rPr>
+        <w:t xml:space="preserve">. Pomagają więc </w:t>
+      </w:r>
+      <w:r>
+        <w:rPr>
+          <w:rFonts w:ascii="Calibri" w:hAnsi="Calibri" w:eastAsia="Calibri" w:cs="Calibri"/>
+          <w:b w:val="0"/>
+          <w:bCs w:val="0"/>
+          <w:noProof w:val="0"/>
+          <w:sz w:val="24"/>
+          <w:szCs w:val="24"/>
+          <w:lang w:val="pl-PL"/>
+        </w:rPr>
+        <w:t xml:space="preserve">w lokalizacji źródła dźwięku przez odbiorcę. Późny pogłos, w odróżnieniu od </w:t>
+      </w:r>
+      <w:r>
+        <w:rPr>
+          <w:rFonts w:ascii="Calibri" w:hAnsi="Calibri" w:eastAsia="Calibri" w:cs="Calibri"/>
+          <w:b w:val="0"/>
+          <w:bCs w:val="0"/>
+          <w:noProof w:val="0"/>
+          <w:sz w:val="24"/>
+          <w:szCs w:val="24"/>
+          <w:lang w:val="pl-PL"/>
+        </w:rPr>
+        <w:t>pierwsz</w:t>
+      </w:r>
+      <w:r>
+        <w:rPr>
+          <w:rFonts w:ascii="Calibri" w:hAnsi="Calibri" w:eastAsia="Calibri" w:cs="Calibri"/>
+          <w:b w:val="0"/>
+          <w:bCs w:val="0"/>
+          <w:noProof w:val="0"/>
+          <w:sz w:val="24"/>
+          <w:szCs w:val="24"/>
+          <w:lang w:val="pl-PL"/>
+        </w:rPr>
+        <w:t>ych o</w:t>
       </w:r>
       <w:r>
         <w:rPr>
@@ -9082,7 +9424,31 @@
           <w:szCs w:val="24"/>
           <w:lang w:val="pl-PL"/>
         </w:rPr>
-        <w:t xml:space="preserve">Zostało także stwierdzone [7 – Keet], że stopień wrażenia przestrzenności jest związany ze stopniem niekoherencji sygnałów </w:t>
+        <w:t xml:space="preserve">Zostało także stwierdzone [7 – </w:t>
+      </w:r>
+      <w:proofErr w:type="spellStart"/>
+      <w:r>
+        <w:rPr>
+          <w:b w:val="0"/>
+          <w:bCs w:val="0"/>
+          <w:noProof w:val="0"/>
+          <w:sz w:val="24"/>
+          <w:szCs w:val="24"/>
+          <w:lang w:val="pl-PL"/>
+        </w:rPr>
+        <w:t>Keet</w:t>
+      </w:r>
+      <w:proofErr w:type="spellEnd"/>
+      <w:r>
+        <w:rPr>
+          <w:b w:val="0"/>
+          <w:bCs w:val="0"/>
+          <w:noProof w:val="0"/>
+          <w:sz w:val="24"/>
+          <w:szCs w:val="24"/>
+          <w:lang w:val="pl-PL"/>
+        </w:rPr>
+        <w:t xml:space="preserve">], że stopień wrażenia przestrzenności jest związany ze stopniem niekoherencji sygnałów </w:t>
       </w:r>
       <w:r>
         <w:rPr>
@@ -9094,6 +9460,260 @@
           <w:lang w:val="pl-PL"/>
         </w:rPr>
         <w:t>z obu kanałów.</w:t>
+      </w:r>
+    </w:p>
+    <w:p>
+      <w:pPr>
+        <w:pStyle w:val="Normal"/>
+        <w:bidi w:val="0"/>
+        <w:spacing w:before="0" w:beforeAutospacing="off" w:after="160" w:afterAutospacing="off" w:line="259" w:lineRule="auto"/>
+        <w:ind w:left="0" w:right="0" w:firstLine="708"/>
+        <w:jc w:val="both"/>
+        <w:rPr>
+          <w:b w:val="0"/>
+          <w:bCs w:val="0"/>
+          <w:noProof w:val="0"/>
+          <w:sz w:val="24"/>
+          <w:szCs w:val="24"/>
+          <w:lang w:val="pl-PL"/>
+        </w:rPr>
+      </w:pPr>
+      <w:r>
+        <w:rPr>
+          <w:b w:val="0"/>
+          <w:bCs w:val="0"/>
+          <w:noProof w:val="0"/>
+          <w:sz w:val="24"/>
+          <w:szCs w:val="24"/>
+          <w:lang w:val="pl-PL"/>
+        </w:rPr>
+        <w:t>Efekt związany z lokalizacją dźwięku przez czas pierwszych odbić nie występuje, jeżeli odstęp czasowy między pierwszą falą, a pierws</w:t>
+      </w:r>
+      <w:r>
+        <w:rPr>
+          <w:b w:val="0"/>
+          <w:bCs w:val="0"/>
+          <w:noProof w:val="0"/>
+          <w:sz w:val="24"/>
+          <w:szCs w:val="24"/>
+          <w:lang w:val="pl-PL"/>
+        </w:rPr>
+        <w:t>zym odbiciem jest krótszy niż 1 ms, w takim przypadku źródło dźwięku jest lokalizowane w położeniu pomiędzy kierunkami obu tych dźwięk</w:t>
+      </w:r>
+      <w:r>
+        <w:rPr>
+          <w:b w:val="0"/>
+          <w:bCs w:val="0"/>
+          <w:noProof w:val="0"/>
+          <w:sz w:val="24"/>
+          <w:szCs w:val="24"/>
+          <w:lang w:val="pl-PL"/>
+        </w:rPr>
+        <w:t xml:space="preserve">ów. </w:t>
+      </w:r>
+    </w:p>
+    <w:p>
+      <w:pPr>
+        <w:pStyle w:val="Normal"/>
+        <w:bidi w:val="0"/>
+        <w:spacing w:before="0" w:beforeAutospacing="off" w:after="160" w:afterAutospacing="off" w:line="259" w:lineRule="auto"/>
+        <w:ind w:left="0" w:right="0" w:firstLine="708"/>
+        <w:jc w:val="both"/>
+        <w:rPr>
+          <w:b w:val="0"/>
+          <w:bCs w:val="0"/>
+          <w:i w:val="1"/>
+          <w:iCs w:val="1"/>
+          <w:noProof w:val="0"/>
+          <w:sz w:val="24"/>
+          <w:szCs w:val="24"/>
+          <w:lang w:val="pl-PL"/>
+        </w:rPr>
+      </w:pPr>
+      <w:r>
+        <w:rPr>
+          <w:b w:val="0"/>
+          <w:bCs w:val="0"/>
+          <w:noProof w:val="0"/>
+          <w:sz w:val="24"/>
+          <w:szCs w:val="24"/>
+          <w:lang w:val="pl-PL"/>
+        </w:rPr>
+        <w:t xml:space="preserve">W zależności od rodzaju sygnał </w:t>
+      </w:r>
+      <w:r>
+        <w:rPr>
+          <w:b w:val="0"/>
+          <w:bCs w:val="0"/>
+          <w:noProof w:val="0"/>
+          <w:sz w:val="24"/>
+          <w:szCs w:val="24"/>
+          <w:lang w:val="pl-PL"/>
+        </w:rPr>
+        <w:t xml:space="preserve">mogą zachodzić różne zjawiska </w:t>
+      </w:r>
+      <w:r>
+        <w:rPr>
+          <w:b w:val="0"/>
+          <w:bCs w:val="0"/>
+          <w:noProof w:val="0"/>
+          <w:sz w:val="24"/>
+          <w:szCs w:val="24"/>
+          <w:lang w:val="pl-PL"/>
+        </w:rPr>
+        <w:t>percepcyjne</w:t>
+      </w:r>
+      <w:r>
+        <w:rPr>
+          <w:b w:val="0"/>
+          <w:bCs w:val="0"/>
+          <w:noProof w:val="0"/>
+          <w:sz w:val="24"/>
+          <w:szCs w:val="24"/>
+          <w:lang w:val="pl-PL"/>
+        </w:rPr>
+        <w:t xml:space="preserve"> takie jak: dwuuszne </w:t>
+      </w:r>
+      <w:proofErr w:type="spellStart"/>
+      <w:r>
+        <w:rPr>
+          <w:b w:val="0"/>
+          <w:bCs w:val="0"/>
+          <w:noProof w:val="0"/>
+          <w:sz w:val="24"/>
+          <w:szCs w:val="24"/>
+          <w:lang w:val="pl-PL"/>
+        </w:rPr>
+        <w:t>odmaskowanie</w:t>
+      </w:r>
+      <w:proofErr w:type="spellEnd"/>
+      <w:r>
+        <w:rPr>
+          <w:b w:val="0"/>
+          <w:bCs w:val="0"/>
+          <w:noProof w:val="0"/>
+          <w:sz w:val="24"/>
+          <w:szCs w:val="24"/>
+          <w:lang w:val="pl-PL"/>
+        </w:rPr>
+        <w:t xml:space="preserve">, dwuuszne dudnienia, efekt pierwszeństwa i inne [11]. </w:t>
+      </w:r>
+      <w:r>
+        <w:rPr>
+          <w:b w:val="0"/>
+          <w:bCs w:val="0"/>
+          <w:i w:val="1"/>
+          <w:iCs w:val="1"/>
+          <w:noProof w:val="0"/>
+          <w:sz w:val="24"/>
+          <w:szCs w:val="24"/>
+          <w:lang w:val="pl-PL"/>
+        </w:rPr>
+        <w:t>Tutaj mogę opisać te zjawiska i napisać dla jakich sygnałów działają. I że zjawiska mogą chodzić w różny</w:t>
+      </w:r>
+      <w:r>
+        <w:rPr>
+          <w:b w:val="0"/>
+          <w:bCs w:val="0"/>
+          <w:i w:val="1"/>
+          <w:iCs w:val="1"/>
+          <w:noProof w:val="0"/>
+          <w:sz w:val="24"/>
+          <w:szCs w:val="24"/>
+          <w:lang w:val="pl-PL"/>
+        </w:rPr>
+        <w:t xml:space="preserve">m stopniu </w:t>
+      </w:r>
+      <w:r>
+        <w:rPr>
+          <w:b w:val="0"/>
+          <w:bCs w:val="0"/>
+          <w:i w:val="1"/>
+          <w:iCs w:val="1"/>
+          <w:noProof w:val="0"/>
+          <w:sz w:val="24"/>
+          <w:szCs w:val="24"/>
+          <w:lang w:val="pl-PL"/>
+        </w:rPr>
+        <w:t xml:space="preserve">w zależności od tego, </w:t>
+      </w:r>
+      <w:r>
+        <w:rPr>
+          <w:b w:val="0"/>
+          <w:bCs w:val="0"/>
+          <w:i w:val="1"/>
+          <w:iCs w:val="1"/>
+          <w:noProof w:val="0"/>
+          <w:sz w:val="24"/>
+          <w:szCs w:val="24"/>
+          <w:lang w:val="pl-PL"/>
+        </w:rPr>
+        <w:t>który</w:t>
+      </w:r>
+      <w:r>
+        <w:rPr>
+          <w:b w:val="0"/>
+          <w:bCs w:val="0"/>
+          <w:i w:val="1"/>
+          <w:iCs w:val="1"/>
+          <w:noProof w:val="0"/>
+          <w:sz w:val="24"/>
+          <w:szCs w:val="24"/>
+          <w:lang w:val="pl-PL"/>
+        </w:rPr>
+        <w:t xml:space="preserve"> </w:t>
+      </w:r>
+      <w:r>
+        <w:rPr>
+          <w:b w:val="0"/>
+          <w:bCs w:val="0"/>
+          <w:i w:val="1"/>
+          <w:iCs w:val="1"/>
+          <w:noProof w:val="0"/>
+          <w:sz w:val="24"/>
+          <w:szCs w:val="24"/>
+          <w:lang w:val="pl-PL"/>
+        </w:rPr>
+        <w:t>sygnał</w:t>
+      </w:r>
+      <w:r>
+        <w:rPr>
+          <w:b w:val="0"/>
+          <w:bCs w:val="0"/>
+          <w:i w:val="1"/>
+          <w:iCs w:val="1"/>
+          <w:noProof w:val="0"/>
+          <w:sz w:val="24"/>
+          <w:szCs w:val="24"/>
+          <w:lang w:val="pl-PL"/>
+        </w:rPr>
+        <w:t xml:space="preserve"> </w:t>
+      </w:r>
+      <w:r>
+        <w:rPr>
+          <w:b w:val="0"/>
+          <w:bCs w:val="0"/>
+          <w:i w:val="1"/>
+          <w:iCs w:val="1"/>
+          <w:noProof w:val="0"/>
+          <w:sz w:val="24"/>
+          <w:szCs w:val="24"/>
+          <w:lang w:val="pl-PL"/>
+        </w:rPr>
+        <w:t>badany sygnał najbardziej przypomina</w:t>
+      </w:r>
+      <w:r>
+        <w:rPr>
+          <w:b w:val="0"/>
+          <w:bCs w:val="0"/>
+          <w:i w:val="1"/>
+          <w:iCs w:val="1"/>
+          <w:noProof w:val="0"/>
+          <w:sz w:val="24"/>
+          <w:szCs w:val="24"/>
+          <w:lang w:val="pl-PL"/>
+        </w:rPr>
+        <w:t>.</w:t>
       </w:r>
     </w:p>
     <w:p>

</xml_diff>